<commit_message>
Generate File MoU untuk full payment & No. KTP pada MoU diganti menjadi NIK
</commit_message>
<xml_diff>
--- a/template.docx
+++ b/template.docx
@@ -408,7 +408,14 @@
           <w:rFonts w:ascii="Calibri" w:eastAsia="Calibri" w:hAnsi="Calibri" w:cs="Calibri"/>
           <w:iCs/>
         </w:rPr>
-        <w:t>No. KTP</w:t>
+        <w:t>N</w:t>
+      </w:r>
+      <w:r>
+        <w:rPr>
+          <w:rFonts w:ascii="Calibri" w:eastAsia="Calibri" w:hAnsi="Calibri" w:cs="Calibri"/>
+          <w:iCs/>
+        </w:rPr>
+        <w:t>IK</w:t>
       </w:r>
       <w:r>
         <w:rPr>
@@ -1123,7 +1130,14 @@
           <w:rFonts w:ascii="Calibri" w:eastAsia="Calibri" w:hAnsi="Calibri" w:cs="Calibri"/>
           <w:color w:val="000000"/>
         </w:rPr>
-        <w:t>No. KTP</w:t>
+        <w:t>N</w:t>
+      </w:r>
+      <w:r>
+        <w:rPr>
+          <w:rFonts w:ascii="Calibri" w:eastAsia="Calibri" w:hAnsi="Calibri" w:cs="Calibri"/>
+          <w:color w:val="000000"/>
+        </w:rPr>
+        <w:t>IK</w:t>
       </w:r>
       <w:r>
         <w:rPr>
@@ -4628,6 +4642,7 @@
               <w:szCs w:val="20"/>
             </w:rPr>
           </w:pPr>
+          <w:proofErr w:type="gramStart"/>
           <w:r>
             <w:rPr>
               <w:rFonts w:ascii="Times New Roman" w:hAnsi="Times New Roman" w:cs="Times New Roman"/>
@@ -4644,7 +4659,16 @@
               <w:sz w:val="20"/>
               <w:szCs w:val="20"/>
             </w:rPr>
-            <w:t xml:space="preserve"> : </w:t>
+            <w:t xml:space="preserve"> :</w:t>
+          </w:r>
+          <w:proofErr w:type="gramEnd"/>
+          <w:r>
+            <w:rPr>
+              <w:rFonts w:ascii="Times New Roman" w:hAnsi="Times New Roman" w:cs="Times New Roman"/>
+              <w:sz w:val="20"/>
+              <w:szCs w:val="20"/>
+            </w:rPr>
+            <w:t xml:space="preserve"> </w:t>
           </w:r>
           <w:r>
             <w:rPr>
@@ -4652,7 +4676,25 @@
               <w:sz w:val="20"/>
               <w:szCs w:val="20"/>
             </w:rPr>
-            <w:t>Jl. Tengki No.1</w:t>
+            <w:t xml:space="preserve">Jl. </w:t>
+          </w:r>
+          <w:proofErr w:type="spellStart"/>
+          <w:r>
+            <w:rPr>
+              <w:rFonts w:ascii="Times New Roman" w:hAnsi="Times New Roman" w:cs="Times New Roman"/>
+              <w:sz w:val="20"/>
+              <w:szCs w:val="20"/>
+            </w:rPr>
+            <w:t>Tengki</w:t>
+          </w:r>
+          <w:proofErr w:type="spellEnd"/>
+          <w:r>
+            <w:rPr>
+              <w:rFonts w:ascii="Times New Roman" w:hAnsi="Times New Roman" w:cs="Times New Roman"/>
+              <w:sz w:val="20"/>
+              <w:szCs w:val="20"/>
+            </w:rPr>
+            <w:t xml:space="preserve"> No.1</w:t>
           </w:r>
           <w:r>
             <w:rPr>
@@ -4670,6 +4712,7 @@
             </w:rPr>
             <w:t xml:space="preserve">RT1 /RW2, </w:t>
           </w:r>
+          <w:proofErr w:type="spellStart"/>
           <w:r>
             <w:rPr>
               <w:rFonts w:ascii="Times New Roman" w:hAnsi="Times New Roman" w:cs="Times New Roman"/>
@@ -4684,7 +4727,16 @@
               <w:sz w:val="20"/>
               <w:szCs w:val="20"/>
             </w:rPr>
-            <w:t>Cipayung,</w:t>
+            <w:t>Cipayung</w:t>
+          </w:r>
+          <w:proofErr w:type="spellEnd"/>
+          <w:r>
+            <w:rPr>
+              <w:rFonts w:ascii="Times New Roman" w:hAnsi="Times New Roman" w:cs="Times New Roman"/>
+              <w:sz w:val="20"/>
+              <w:szCs w:val="20"/>
+            </w:rPr>
+            <w:t>,</w:t>
           </w:r>
           <w:r>
             <w:rPr>
@@ -4694,13 +4746,23 @@
             </w:rPr>
             <w:t xml:space="preserve"> </w:t>
           </w:r>
+          <w:proofErr w:type="spellStart"/>
           <w:r>
             <w:rPr>
               <w:rFonts w:ascii="Times New Roman" w:hAnsi="Times New Roman" w:cs="Times New Roman"/>
               <w:sz w:val="20"/>
               <w:szCs w:val="20"/>
             </w:rPr>
-            <w:t xml:space="preserve">Kec.Cipayung, Kota Jakarta Timur, </w:t>
+            <w:t>Kec.Cipayung</w:t>
+          </w:r>
+          <w:proofErr w:type="spellEnd"/>
+          <w:r>
+            <w:rPr>
+              <w:rFonts w:ascii="Times New Roman" w:hAnsi="Times New Roman" w:cs="Times New Roman"/>
+              <w:sz w:val="20"/>
+              <w:szCs w:val="20"/>
+            </w:rPr>
+            <w:t xml:space="preserve">, Kota Jakarta Timur, </w:t>
           </w:r>
           <w:r>
             <w:rPr>
@@ -4749,15 +4811,43 @@
               <w:sz w:val="20"/>
               <w:szCs w:val="20"/>
             </w:rPr>
-            <w:t xml:space="preserve">Daerah Khusus </w:t>
+            <w:t xml:space="preserve">Daerah </w:t>
           </w:r>
+          <w:proofErr w:type="spellStart"/>
           <w:r>
             <w:rPr>
               <w:rFonts w:ascii="Times New Roman" w:hAnsi="Times New Roman" w:cs="Times New Roman"/>
               <w:sz w:val="20"/>
               <w:szCs w:val="20"/>
             </w:rPr>
-            <w:t>Ibukota Jakarta 13840</w:t>
+            <w:t>Khusus</w:t>
+          </w:r>
+          <w:proofErr w:type="spellEnd"/>
+          <w:r>
+            <w:rPr>
+              <w:rFonts w:ascii="Times New Roman" w:hAnsi="Times New Roman" w:cs="Times New Roman"/>
+              <w:sz w:val="20"/>
+              <w:szCs w:val="20"/>
+            </w:rPr>
+            <w:t xml:space="preserve"> </w:t>
+          </w:r>
+          <w:proofErr w:type="spellStart"/>
+          <w:r>
+            <w:rPr>
+              <w:rFonts w:ascii="Times New Roman" w:hAnsi="Times New Roman" w:cs="Times New Roman"/>
+              <w:sz w:val="20"/>
+              <w:szCs w:val="20"/>
+            </w:rPr>
+            <w:t>Ibukota</w:t>
+          </w:r>
+          <w:proofErr w:type="spellEnd"/>
+          <w:r>
+            <w:rPr>
+              <w:rFonts w:ascii="Times New Roman" w:hAnsi="Times New Roman" w:cs="Times New Roman"/>
+              <w:sz w:val="20"/>
+              <w:szCs w:val="20"/>
+            </w:rPr>
+            <w:t xml:space="preserve"> Jakarta 13840</w:t>
           </w:r>
         </w:p>
       </w:tc>
@@ -4792,6 +4882,7 @@
               <w:szCs w:val="20"/>
             </w:rPr>
           </w:pPr>
+          <w:proofErr w:type="gramStart"/>
           <w:r>
             <w:rPr>
               <w:rFonts w:ascii="Times New Roman" w:hAnsi="Times New Roman" w:cs="Times New Roman"/>
@@ -4808,7 +4899,16 @@
               <w:sz w:val="20"/>
               <w:szCs w:val="20"/>
             </w:rPr>
-            <w:t>: +6283175429500 +628952965864</w:t>
+            <w:t>:</w:t>
+          </w:r>
+          <w:proofErr w:type="gramEnd"/>
+          <w:r>
+            <w:rPr>
+              <w:rFonts w:ascii="Times New Roman" w:hAnsi="Times New Roman" w:cs="Times New Roman"/>
+              <w:sz w:val="20"/>
+              <w:szCs w:val="20"/>
+            </w:rPr>
+            <w:t xml:space="preserve"> +6283175429500 +628952965864</w:t>
           </w:r>
         </w:p>
       </w:tc>
@@ -4849,6 +4949,7 @@
               <w:szCs w:val="20"/>
             </w:rPr>
           </w:pPr>
+          <w:proofErr w:type="gramStart"/>
           <w:r>
             <w:rPr>
               <w:rFonts w:ascii="Times New Roman" w:hAnsi="Times New Roman" w:cs="Times New Roman"/>
@@ -4865,7 +4966,16 @@
               <w:sz w:val="20"/>
               <w:szCs w:val="20"/>
             </w:rPr>
-            <w:t xml:space="preserve">: jieraofficial.com, </w:t>
+            <w:t>:</w:t>
+          </w:r>
+          <w:proofErr w:type="gramEnd"/>
+          <w:r>
+            <w:rPr>
+              <w:rFonts w:ascii="Times New Roman" w:hAnsi="Times New Roman" w:cs="Times New Roman"/>
+              <w:sz w:val="20"/>
+              <w:szCs w:val="20"/>
+            </w:rPr>
+            <w:t xml:space="preserve"> jieraofficial.com, </w:t>
           </w:r>
           <w:r>
             <w:rPr>

</xml_diff>